<commit_message>
Learned about Hypervisor, VMs, AWS EC3 instances, AWS CLI
</commit_message>
<xml_diff>
--- a/DevOps-Fundamentals/DevOps-Fundamentals.docx
+++ b/DevOps-Fundamentals/DevOps-Fundamentals.docx
@@ -717,6 +717,680 @@
         </w:rPr>
         <w:t>Email Server: Manages and routes email communication between clients.</w:t>
       </w:r>
+    </w:p>
+    <w:p>
+      <w:pPr>
+        <w:rPr>
+          <w:lang w:val="en-US"/>
+        </w:rPr>
+      </w:pPr>
+    </w:p>
+    <w:p>
+      <w:pPr>
+        <w:pStyle w:val="ListParagraph"/>
+        <w:numPr>
+          <w:ilvl w:val="0"/>
+          <w:numId w:val="3"/>
+        </w:numPr>
+        <w:rPr>
+          <w:lang w:val="en-US"/>
+        </w:rPr>
+      </w:pPr>
+      <w:r>
+        <w:rPr>
+          <w:lang w:val="en-US"/>
+        </w:rPr>
+        <w:t>What is a hypervisor?</w:t>
+      </w:r>
+    </w:p>
+    <w:p>
+      <w:pPr>
+        <w:pStyle w:val="ListParagraph"/>
+        <w:ind w:left="1080"/>
+        <w:rPr>
+          <w:lang w:val="en-US"/>
+        </w:rPr>
+      </w:pPr>
+      <w:r>
+        <w:rPr>
+          <w:lang w:val="en-US"/>
+        </w:rPr>
+        <w:t>A hypervisor also known as a Virtual Machine monitor, is software that creates and runs virtual machines (VMs)</w:t>
+      </w:r>
+      <w:r>
+        <w:rPr>
+          <w:lang w:val="en-US"/>
+        </w:rPr>
+        <w:t>. A hypervisor allows one of the host computer to support multiple VMs by virtually sharing its resources, such as memory and processing.</w:t>
+      </w:r>
+    </w:p>
+    <w:p>
+      <w:pPr>
+        <w:pStyle w:val="ListParagraph"/>
+        <w:ind w:left="1080"/>
+        <w:rPr>
+          <w:lang w:val="en-US"/>
+        </w:rPr>
+      </w:pPr>
+    </w:p>
+    <w:p>
+      <w:pPr>
+        <w:pStyle w:val="ListParagraph"/>
+        <w:ind w:left="1080"/>
+        <w:rPr>
+          <w:lang w:val="en-US"/>
+        </w:rPr>
+      </w:pPr>
+      <w:r>
+        <w:rPr>
+          <w:lang w:val="en-US"/>
+        </w:rPr>
+        <w:t>Popular Hypervisors are: VMware, Xen etc.</w:t>
+      </w:r>
+    </w:p>
+    <w:p>
+      <w:pPr>
+        <w:pStyle w:val="ListParagraph"/>
+        <w:ind w:left="1080"/>
+        <w:rPr>
+          <w:lang w:val="en-US"/>
+        </w:rPr>
+      </w:pPr>
+    </w:p>
+    <w:p>
+      <w:pPr>
+        <w:pStyle w:val="ListParagraph"/>
+        <w:ind w:left="1080"/>
+        <w:rPr>
+          <w:lang w:val="en-US"/>
+        </w:rPr>
+      </w:pPr>
+      <w:r>
+        <w:rPr>
+          <w:lang w:val="en-US"/>
+        </w:rPr>
+        <w:t>Example to understand Hypervisor:</w:t>
+      </w:r>
+    </w:p>
+    <w:p>
+      <w:pPr>
+        <w:pStyle w:val="ListParagraph"/>
+        <w:ind w:left="1080"/>
+        <w:rPr>
+          <w:lang w:val="en-US"/>
+        </w:rPr>
+      </w:pPr>
+      <w:r>
+        <w:rPr>
+          <w:lang w:val="en-US"/>
+        </w:rPr>
+        <w:t>Let us</w:t>
+      </w:r>
+      <w:r>
+        <w:rPr>
+          <w:lang w:val="en-US"/>
+        </w:rPr>
+        <w:t xml:space="preserve"> take an example from AWS, What AWS does is -&gt; They creates physical servers in the different locations, for e.g., Mumbai, Singapore, Ohio etc. </w:t>
+      </w:r>
+      <w:r>
+        <w:rPr>
+          <w:lang w:val="en-US"/>
+        </w:rPr>
+        <w:t>Suppose I am sitting in Hyderabad and I requested AWS that I want a VM of 10 GB RAM and 10 Core CPU</w:t>
+      </w:r>
+      <w:r>
+        <w:rPr>
+          <w:lang w:val="en-US"/>
+        </w:rPr>
+        <w:t xml:space="preserve"> in their Mumbai location Data center</w:t>
+      </w:r>
+      <w:r>
+        <w:rPr>
+          <w:lang w:val="en-US"/>
+        </w:rPr>
+        <w:t xml:space="preserve">, </w:t>
+      </w:r>
+      <w:r>
+        <w:rPr>
+          <w:lang w:val="en-US"/>
+        </w:rPr>
+        <w:t>so AWS takes my request and in one of their physical servers they send my request to the hypervisor to create the VM with the requested resource. Hypervisor</w:t>
+      </w:r>
+      <w:r>
+        <w:rPr>
+          <w:lang w:val="en-US"/>
+        </w:rPr>
+        <w:t xml:space="preserve">, i.e., </w:t>
+      </w:r>
+      <w:r>
+        <w:rPr>
+          <w:lang w:val="en-US"/>
+        </w:rPr>
+        <w:t xml:space="preserve">installed in the Physical server will </w:t>
+      </w:r>
+      <w:r>
+        <w:rPr>
+          <w:lang w:val="en-US"/>
+        </w:rPr>
+        <w:t>create the VM with the requested resource and shares the IP address and the Key Value pair to the AWS and AWS sends us the same thing, so that we can login into the system</w:t>
+      </w:r>
+      <w:r>
+        <w:rPr>
+          <w:lang w:val="en-US"/>
+        </w:rPr>
+        <w:t xml:space="preserve"> and do our work.</w:t>
+      </w:r>
+    </w:p>
+    <w:p>
+      <w:pPr>
+        <w:pStyle w:val="ListParagraph"/>
+        <w:numPr>
+          <w:ilvl w:val="0"/>
+          <w:numId w:val="3"/>
+        </w:numPr>
+        <w:rPr>
+          <w:lang w:val="en-US"/>
+        </w:rPr>
+      </w:pPr>
+      <w:r>
+        <w:rPr>
+          <w:lang w:val="en-US"/>
+        </w:rPr>
+        <w:lastRenderedPageBreak/>
+        <w:t xml:space="preserve">How to create VMs in AWS, </w:t>
+      </w:r>
+      <w:r>
+        <w:rPr>
+          <w:lang w:val="en-US"/>
+        </w:rPr>
+        <w:t>Azure,</w:t>
+      </w:r>
+      <w:r>
+        <w:rPr>
+          <w:lang w:val="en-US"/>
+        </w:rPr>
+        <w:t xml:space="preserve"> and on-premises?</w:t>
+      </w:r>
+    </w:p>
+    <w:p>
+      <w:pPr>
+        <w:pStyle w:val="ListParagraph"/>
+        <w:ind w:left="1080"/>
+        <w:rPr>
+          <w:lang w:val="en-US"/>
+        </w:rPr>
+      </w:pPr>
+      <w:r>
+        <w:rPr>
+          <w:lang w:val="en-US"/>
+        </w:rPr>
+        <w:t>You can create EC2 instances using AWS console (UI), but that is manual process and not efficient. Suppose you are DevOps engineer at your organization and you got 100 requests to create EC2 instances in AWS by different developers. Now it is not the efficient way to create those instances manually, rather that we can use the AWS EC2 API which is available and easy to use. You just need to use that API to send a request with the required details and the AWS will send you a response with an EC2 instance.</w:t>
+      </w:r>
+    </w:p>
+    <w:p>
+      <w:pPr>
+        <w:pStyle w:val="ListParagraph"/>
+        <w:ind w:left="1080"/>
+        <w:rPr>
+          <w:lang w:val="en-US"/>
+        </w:rPr>
+      </w:pPr>
+    </w:p>
+    <w:p>
+      <w:pPr>
+        <w:pStyle w:val="ListParagraph"/>
+        <w:ind w:left="1080"/>
+        <w:rPr>
+          <w:lang w:val="en-US"/>
+        </w:rPr>
+      </w:pPr>
+      <w:r>
+        <w:rPr>
+          <w:lang w:val="en-US"/>
+        </w:rPr>
+        <w:t xml:space="preserve">Ways to create EC2 instances using the API </w:t>
+      </w:r>
+      <w:r>
+        <w:rPr>
+          <w:lang w:val="en-US"/>
+        </w:rPr>
+        <w:t>–</w:t>
+      </w:r>
+    </w:p>
+    <w:p>
+      <w:pPr>
+        <w:pStyle w:val="ListParagraph"/>
+        <w:ind w:left="1080"/>
+        <w:rPr>
+          <w:lang w:val="en-US"/>
+        </w:rPr>
+      </w:pPr>
+      <w:r>
+        <w:rPr>
+          <w:lang w:val="en-US"/>
+        </w:rPr>
+        <w:t xml:space="preserve">While writing the script to create EC2 instances, the request should be </w:t>
+      </w:r>
+      <w:r>
+        <w:rPr>
+          <w:lang w:val="en-US"/>
+        </w:rPr>
+        <w:t>Valid (</w:t>
+      </w:r>
+      <w:r>
+        <w:rPr>
+          <w:lang w:val="en-US"/>
+        </w:rPr>
+        <w:t xml:space="preserve">Follows the ways that API is expecting), you should be </w:t>
+      </w:r>
+      <w:r>
+        <w:rPr>
+          <w:lang w:val="en-US"/>
+        </w:rPr>
+        <w:t>authenticated (</w:t>
+      </w:r>
+      <w:r>
+        <w:rPr>
+          <w:lang w:val="en-US"/>
+        </w:rPr>
+        <w:t xml:space="preserve">should have account in AWS) and you should be </w:t>
+      </w:r>
+      <w:r>
+        <w:rPr>
+          <w:lang w:val="en-US"/>
+        </w:rPr>
+        <w:t>authorized (</w:t>
+      </w:r>
+      <w:r>
+        <w:rPr>
+          <w:lang w:val="en-US"/>
+        </w:rPr>
+        <w:t>Allows to create EC2 instances) to create EC2 instances.</w:t>
+      </w:r>
+    </w:p>
+    <w:p>
+      <w:pPr>
+        <w:pStyle w:val="ListParagraph"/>
+        <w:ind w:left="1080"/>
+        <w:rPr>
+          <w:lang w:val="en-US"/>
+        </w:rPr>
+      </w:pPr>
+    </w:p>
+    <w:p>
+      <w:pPr>
+        <w:pStyle w:val="ListParagraph"/>
+        <w:ind w:left="1080"/>
+        <w:rPr>
+          <w:lang w:val="en-US"/>
+        </w:rPr>
+      </w:pPr>
+      <w:r>
+        <w:rPr>
+          <w:lang w:val="en-US"/>
+        </w:rPr>
+        <w:t>You can write the script using:</w:t>
+      </w:r>
+    </w:p>
+    <w:p>
+      <w:pPr>
+        <w:pStyle w:val="ListParagraph"/>
+        <w:numPr>
+          <w:ilvl w:val="1"/>
+          <w:numId w:val="4"/>
+        </w:numPr>
+        <w:rPr>
+          <w:lang w:val="en-US"/>
+        </w:rPr>
+      </w:pPr>
+      <w:r>
+        <w:rPr>
+          <w:lang w:val="en-US"/>
+        </w:rPr>
+        <w:t>AWS CLI</w:t>
+      </w:r>
+    </w:p>
+    <w:p>
+      <w:pPr>
+        <w:pStyle w:val="ListParagraph"/>
+        <w:numPr>
+          <w:ilvl w:val="1"/>
+          <w:numId w:val="4"/>
+        </w:numPr>
+        <w:rPr>
+          <w:lang w:val="en-US"/>
+        </w:rPr>
+      </w:pPr>
+      <w:r>
+        <w:rPr>
+          <w:lang w:val="en-US"/>
+        </w:rPr>
+        <w:t>AWS API (Any programming language you can use)</w:t>
+      </w:r>
+    </w:p>
+    <w:p>
+      <w:pPr>
+        <w:pStyle w:val="ListParagraph"/>
+        <w:numPr>
+          <w:ilvl w:val="1"/>
+          <w:numId w:val="4"/>
+        </w:numPr>
+        <w:rPr>
+          <w:lang w:val="en-US"/>
+        </w:rPr>
+      </w:pPr>
+      <w:r>
+        <w:rPr>
+          <w:lang w:val="en-US"/>
+        </w:rPr>
+        <w:t>AWS CFT (Cloud Formation Template)</w:t>
+      </w:r>
+    </w:p>
+    <w:p>
+      <w:pPr>
+        <w:pStyle w:val="ListParagraph"/>
+        <w:numPr>
+          <w:ilvl w:val="1"/>
+          <w:numId w:val="4"/>
+        </w:numPr>
+        <w:rPr>
+          <w:lang w:val="en-US"/>
+        </w:rPr>
+      </w:pPr>
+      <w:r>
+        <w:rPr>
+          <w:lang w:val="en-US"/>
+        </w:rPr>
+        <w:t>Terraform (Not only AWS, it supports Azure, GCP as well.)</w:t>
+      </w:r>
+      <w:r>
+        <w:rPr>
+          <w:lang w:val="en-US"/>
+        </w:rPr>
+        <w:t xml:space="preserve"> – If your organization follows hybrid cloud infrastructure, i.e., your VMs are in AWS, AI/ML stuffs are in GCP or Kubernetes in GCP. Likewise organizations follows hybrid model, then Terraform is </w:t>
+      </w:r>
+      <w:r>
+        <w:rPr>
+          <w:lang w:val="en-US"/>
+        </w:rPr>
+        <w:t>best to use, in these cases.</w:t>
+      </w:r>
+    </w:p>
+    <w:p>
+      <w:pPr>
+        <w:pStyle w:val="ListParagraph"/>
+        <w:numPr>
+          <w:ilvl w:val="1"/>
+          <w:numId w:val="4"/>
+        </w:numPr>
+        <w:rPr>
+          <w:lang w:val="en-US"/>
+        </w:rPr>
+      </w:pPr>
+      <w:r>
+        <w:rPr>
+          <w:lang w:val="en-US"/>
+        </w:rPr>
+        <w:t>AWS CDK (Cloud Development Kit)</w:t>
+      </w:r>
+    </w:p>
+    <w:p>
+      <w:pPr>
+        <w:pStyle w:val="ListParagraph"/>
+        <w:ind w:left="2160"/>
+        <w:rPr>
+          <w:lang w:val="en-US"/>
+        </w:rPr>
+      </w:pPr>
+    </w:p>
+    <w:p>
+      <w:pPr>
+        <w:pStyle w:val="ListParagraph"/>
+        <w:numPr>
+          <w:ilvl w:val="0"/>
+          <w:numId w:val="4"/>
+        </w:numPr>
+        <w:rPr>
+          <w:lang w:val="en-US"/>
+        </w:rPr>
+      </w:pPr>
+      <w:r>
+        <w:rPr>
+          <w:lang w:val="en-US"/>
+        </w:rPr>
+        <w:t>How to login to your EC2 instance?</w:t>
+      </w:r>
+    </w:p>
+    <w:p>
+      <w:pPr>
+        <w:pStyle w:val="ListParagraph"/>
+        <w:ind w:left="1440"/>
+        <w:rPr>
+          <w:lang w:val="en-US"/>
+        </w:rPr>
+      </w:pPr>
+      <w:r>
+        <w:rPr>
+          <w:lang w:val="en-US"/>
+        </w:rPr>
+        <w:t>You can connect to your EC2 instance with the connect button available in the AWS console, but that is not convenient.</w:t>
+      </w:r>
+    </w:p>
+    <w:p>
+      <w:pPr>
+        <w:pStyle w:val="ListParagraph"/>
+        <w:ind w:left="1440"/>
+        <w:rPr>
+          <w:lang w:val="en-US"/>
+        </w:rPr>
+      </w:pPr>
+      <w:r>
+        <w:rPr>
+          <w:lang w:val="en-US"/>
+        </w:rPr>
+        <w:t xml:space="preserve">Another way is to </w:t>
+      </w:r>
+      <w:r>
+        <w:rPr>
+          <w:lang w:val="en-US"/>
+        </w:rPr>
+        <w:t>login through a terminal, because as a part of organization you must deal with many instances, and it is not convenient to go to the console every time to login to your instance.</w:t>
+      </w:r>
+    </w:p>
+    <w:p>
+      <w:pPr>
+        <w:pStyle w:val="ListParagraph"/>
+        <w:ind w:left="1440"/>
+        <w:rPr>
+          <w:lang w:val="en-US"/>
+        </w:rPr>
+      </w:pPr>
+    </w:p>
+    <w:p>
+      <w:pPr>
+        <w:pStyle w:val="ListParagraph"/>
+        <w:ind w:left="1440"/>
+        <w:rPr>
+          <w:lang w:val="en-US"/>
+        </w:rPr>
+      </w:pPr>
+      <w:r>
+        <w:rPr>
+          <w:lang w:val="en-US"/>
+        </w:rPr>
+        <w:t xml:space="preserve">Now, it is important that in which laptop/PC </w:t>
+      </w:r>
+      <w:r>
+        <w:rPr>
+          <w:lang w:val="en-US"/>
+        </w:rPr>
+        <w:t>you are</w:t>
+      </w:r>
+      <w:r>
+        <w:rPr>
+          <w:lang w:val="en-US"/>
+        </w:rPr>
+        <w:t xml:space="preserve"> using</w:t>
+      </w:r>
+      <w:r>
+        <w:rPr>
+          <w:lang w:val="en-US"/>
+        </w:rPr>
+        <w:t xml:space="preserve">. If </w:t>
+      </w:r>
+      <w:r>
+        <w:rPr>
+          <w:lang w:val="en-US"/>
+        </w:rPr>
+        <w:t>you are</w:t>
+      </w:r>
+      <w:r>
+        <w:rPr>
+          <w:lang w:val="en-US"/>
+        </w:rPr>
+        <w:t xml:space="preserve"> using Windows laptop, </w:t>
+      </w:r>
+      <w:r>
+        <w:rPr>
+          <w:lang w:val="en-US"/>
+        </w:rPr>
+        <w:t>install Mobaxterm which is widely use.</w:t>
+      </w:r>
+    </w:p>
+    <w:p>
+      <w:pPr>
+        <w:pStyle w:val="ListParagraph"/>
+        <w:ind w:left="1440"/>
+        <w:rPr>
+          <w:lang w:val="en-US"/>
+        </w:rPr>
+      </w:pPr>
+      <w:r>
+        <w:rPr>
+          <w:lang w:val="en-US"/>
+        </w:rPr>
+        <w:t>If you’re in mac -&gt; Open Terminal</w:t>
+      </w:r>
+    </w:p>
+    <w:p>
+      <w:pPr>
+        <w:pStyle w:val="ListParagraph"/>
+        <w:ind w:left="1440"/>
+        <w:rPr>
+          <w:lang w:val="en-US"/>
+        </w:rPr>
+      </w:pPr>
+      <w:r>
+        <w:rPr>
+          <w:b/>
+          <w:bCs/>
+          <w:lang w:val="en-US"/>
+        </w:rPr>
+        <w:t>ssh -i &lt;PEM File Location&gt; ubuntu@&lt;PUBLIC_IP_ADDRESS&gt;</w:t>
+      </w:r>
+      <w:r>
+        <w:rPr>
+          <w:lang w:val="en-US"/>
+        </w:rPr>
+        <w:t xml:space="preserve"> -&gt; Click Enter.</w:t>
+      </w:r>
+    </w:p>
+    <w:p>
+      <w:pPr>
+        <w:pStyle w:val="ListParagraph"/>
+        <w:ind w:left="1440"/>
+        <w:rPr>
+          <w:lang w:val="en-US"/>
+        </w:rPr>
+      </w:pPr>
+      <w:r>
+        <w:rPr>
+          <w:lang w:val="en-US"/>
+        </w:rPr>
+        <w:t>When you click enter if will give you an error, that your .pem file is too open, and it should not be this much of permission.</w:t>
+      </w:r>
+    </w:p>
+    <w:p>
+      <w:pPr>
+        <w:pStyle w:val="ListParagraph"/>
+        <w:ind w:left="1440"/>
+        <w:rPr>
+          <w:i/>
+          <w:iCs/>
+          <w:lang w:val="en-US"/>
+        </w:rPr>
+      </w:pPr>
+      <w:r>
+        <w:rPr>
+          <w:i/>
+          <w:iCs/>
+          <w:lang w:val="en-US"/>
+        </w:rPr>
+        <w:t xml:space="preserve">To change the permission: </w:t>
+      </w:r>
+      <w:r>
+        <w:rPr>
+          <w:b/>
+          <w:bCs/>
+          <w:i/>
+          <w:iCs/>
+          <w:lang w:val="en-US"/>
+        </w:rPr>
+        <w:t xml:space="preserve">chmod 600 </w:t>
+      </w:r>
+      <w:r>
+        <w:rPr>
+          <w:b/>
+          <w:bCs/>
+          <w:i/>
+          <w:iCs/>
+          <w:lang w:val="en-US"/>
+        </w:rPr>
+        <w:t>&lt;PEM_FILE&gt;</w:t>
+      </w:r>
+    </w:p>
+    <w:p>
+      <w:pPr>
+        <w:pStyle w:val="ListParagraph"/>
+        <w:ind w:left="1440"/>
+        <w:rPr>
+          <w:lang w:val="en-US"/>
+        </w:rPr>
+      </w:pPr>
+      <w:r>
+        <w:rPr>
+          <w:lang w:val="en-US"/>
+        </w:rPr>
+        <w:t xml:space="preserve">Again, </w:t>
+      </w:r>
+      <w:r>
+        <w:rPr>
+          <w:lang w:val="en-US"/>
+        </w:rPr>
+        <w:t>when you enter the same command, it will allow you to login into your EC2 instance.</w:t>
+      </w:r>
+    </w:p>
+    <w:p>
+      <w:pPr>
+        <w:ind w:left="720"/>
+        <w:rPr>
+          <w:lang w:val="en-US"/>
+        </w:rPr>
+      </w:pPr>
+    </w:p>
+    <w:p>
+      <w:pPr>
+        <w:rPr>
+          <w:lang w:val="en-US"/>
+        </w:rPr>
+      </w:pPr>
+    </w:p>
+    <w:p>
+      <w:pPr>
+        <w:rPr>
+          <w:lang w:val="en-US"/>
+        </w:rPr>
+      </w:pPr>
     </w:p>
     <w:p>
       <w:pPr>
@@ -1131,7 +1805,7 @@
         <w:ind w:left="2160" w:hanging="360"/>
       </w:pPr>
     </w:lvl>
-    <w:lvl w:ilvl="2" w:tplc="4009001B" w:tentative="1">
+    <w:lvl w:ilvl="2" w:tplc="4009001B">
       <w:start w:val="1"/>
       <w:numFmt w:val="lowerRoman"/>
       <w:lvlText w:val="%3."/>
@@ -1300,7 +1974,7 @@
         <w:rFonts w:hint="default"/>
       </w:rPr>
     </w:lvl>
-    <w:lvl w:ilvl="1" w:tplc="40090019" w:tentative="1">
+    <w:lvl w:ilvl="1" w:tplc="40090019">
       <w:start w:val="1"/>
       <w:numFmt w:val="lowerLetter"/>
       <w:lvlText w:val="%2."/>

</xml_diff>